<commit_message>
Added photos for wrightii and suffretescens
</commit_message>
<xml_diff>
--- a/methods/extraction-method.docx
+++ b/methods/extraction-method.docx
@@ -2,6 +2,30 @@
 <file path=word/document.xml><?xml version="1.0" encoding="utf-8"?>
 <w:document xmlns:wpc="http://schemas.microsoft.com/office/word/2010/wordprocessingCanvas" xmlns:cx="http://schemas.microsoft.com/office/drawing/2014/chartex" xmlns:cx1="http://schemas.microsoft.com/office/drawing/2015/9/8/chartex" xmlns:cx2="http://schemas.microsoft.com/office/drawing/2015/10/21/chartex" xmlns:cx3="http://schemas.microsoft.com/office/drawing/2016/5/9/chartex" xmlns:cx4="http://schemas.microsoft.com/office/drawing/2016/5/10/chartex" xmlns:cx5="http://schemas.microsoft.com/office/drawing/2016/5/11/chartex" xmlns:cx6="http://schemas.microsoft.com/office/drawing/2016/5/12/chartex" xmlns:cx7="http://schemas.microsoft.com/office/drawing/2016/5/13/chartex" xmlns:cx8="http://schemas.microsoft.com/office/drawing/2016/5/14/chartex" xmlns:mc="http://schemas.openxmlformats.org/markup-compatibility/2006" xmlns:aink="http://schemas.microsoft.com/office/drawing/2016/ink" xmlns:am3d="http://schemas.microsoft.com/office/drawing/2017/model3d" xmlns:o="urn:schemas-microsoft-com:office:office" xmlns:r="http://schemas.openxmlformats.org/officeDocument/2006/relationships" xmlns:m="http://schemas.openxmlformats.org/officeDocument/2006/math" xmlns:v="urn:schemas-microsoft-com:vml" xmlns:wp14="http://schemas.microsoft.com/office/word/2010/wordprocessingDrawing" xmlns:wp="http://schemas.openxmlformats.org/drawingml/2006/wordprocessingDrawing" xmlns:w10="urn:schemas-microsoft-com:office:word" xmlns:w="http://schemas.openxmlformats.org/wordprocessingml/2006/main" xmlns:w14="http://schemas.microsoft.com/office/word/2010/wordml" xmlns:w15="http://schemas.microsoft.com/office/word/2012/wordml" xmlns:w16cex="http://schemas.microsoft.com/office/word/2018/wordml/cex" xmlns:w16cid="http://schemas.microsoft.com/office/word/2016/wordml/cid" xmlns:w16="http://schemas.microsoft.com/office/word/2018/wordml" xmlns:w16se="http://schemas.microsoft.com/office/word/2015/wordml/symex" xmlns:wpg="http://schemas.microsoft.com/office/word/2010/wordprocessingGroup" xmlns:wpi="http://schemas.microsoft.com/office/word/2010/wordprocessingInk" xmlns:wne="http://schemas.microsoft.com/office/word/2006/wordml" xmlns:wps="http://schemas.microsoft.com/office/word/2010/wordprocessingShape" mc:Ignorable="w14 w15 w16se w16cid w16 w16cex wp14">
   <w:body>
+    <w:p>
+      <w:pPr>
+        <w:rPr>
+          <w:b/>
+          <w:bCs/>
+        </w:rPr>
+      </w:pPr>
+      <w:r>
+        <w:rPr>
+          <w:b/>
+          <w:bCs/>
+        </w:rPr>
+        <w:t>Preparing standards</w:t>
+      </w:r>
+    </w:p>
+    <w:p/>
+    <w:p>
+      <w:pPr>
+        <w:rPr>
+          <w:b/>
+          <w:bCs/>
+        </w:rPr>
+      </w:pPr>
+    </w:p>
     <w:p>
       <w:pPr>
         <w:rPr>
@@ -387,7 +411,15 @@
         </w:numPr>
       </w:pPr>
       <w:r>
-        <w:t>Run all calibration samples (0.1 – 100 microM) after initial washing</w:t>
+        <w:t xml:space="preserve">Run all calibration samples (0.1 – 100 </w:t>
+      </w:r>
+      <w:proofErr w:type="spellStart"/>
+      <w:r>
+        <w:t>microM</w:t>
+      </w:r>
+      <w:proofErr w:type="spellEnd"/>
+      <w:r>
+        <w:t>) after initial washing</w:t>
       </w:r>
     </w:p>
     <w:p>

</xml_diff>

<commit_message>
Moved extra data and added leonardii photos
</commit_message>
<xml_diff>
--- a/methods/extraction-method.docx
+++ b/methods/extraction-method.docx
@@ -1,6 +1,6 @@
 
 <file path=word/document.xml><?xml version="1.0" encoding="utf-8"?>
-<w:document xmlns:wpc="http://schemas.microsoft.com/office/word/2010/wordprocessingCanvas" xmlns:cx="http://schemas.microsoft.com/office/drawing/2014/chartex" xmlns:cx1="http://schemas.microsoft.com/office/drawing/2015/9/8/chartex" xmlns:cx2="http://schemas.microsoft.com/office/drawing/2015/10/21/chartex" xmlns:cx3="http://schemas.microsoft.com/office/drawing/2016/5/9/chartex" xmlns:cx4="http://schemas.microsoft.com/office/drawing/2016/5/10/chartex" xmlns:cx5="http://schemas.microsoft.com/office/drawing/2016/5/11/chartex" xmlns:cx6="http://schemas.microsoft.com/office/drawing/2016/5/12/chartex" xmlns:cx7="http://schemas.microsoft.com/office/drawing/2016/5/13/chartex" xmlns:cx8="http://schemas.microsoft.com/office/drawing/2016/5/14/chartex" xmlns:mc="http://schemas.openxmlformats.org/markup-compatibility/2006" xmlns:aink="http://schemas.microsoft.com/office/drawing/2016/ink" xmlns:am3d="http://schemas.microsoft.com/office/drawing/2017/model3d" xmlns:o="urn:schemas-microsoft-com:office:office" xmlns:r="http://schemas.openxmlformats.org/officeDocument/2006/relationships" xmlns:m="http://schemas.openxmlformats.org/officeDocument/2006/math" xmlns:v="urn:schemas-microsoft-com:vml" xmlns:wp14="http://schemas.microsoft.com/office/word/2010/wordprocessingDrawing" xmlns:wp="http://schemas.openxmlformats.org/drawingml/2006/wordprocessingDrawing" xmlns:w10="urn:schemas-microsoft-com:office:word" xmlns:w="http://schemas.openxmlformats.org/wordprocessingml/2006/main" xmlns:w14="http://schemas.microsoft.com/office/word/2010/wordml" xmlns:w15="http://schemas.microsoft.com/office/word/2012/wordml" xmlns:w16cex="http://schemas.microsoft.com/office/word/2018/wordml/cex" xmlns:w16cid="http://schemas.microsoft.com/office/word/2016/wordml/cid" xmlns:w16="http://schemas.microsoft.com/office/word/2018/wordml" xmlns:w16se="http://schemas.microsoft.com/office/word/2015/wordml/symex" xmlns:wpg="http://schemas.microsoft.com/office/word/2010/wordprocessingGroup" xmlns:wpi="http://schemas.microsoft.com/office/word/2010/wordprocessingInk" xmlns:wne="http://schemas.microsoft.com/office/word/2006/wordml" xmlns:wps="http://schemas.microsoft.com/office/word/2010/wordprocessingShape" mc:Ignorable="w14 w15 w16se w16cid w16 w16cex wp14">
+<w:document xmlns:wpc="http://schemas.microsoft.com/office/word/2010/wordprocessingCanvas" xmlns:cx="http://schemas.microsoft.com/office/drawing/2014/chartex" xmlns:cx1="http://schemas.microsoft.com/office/drawing/2015/9/8/chartex" xmlns:cx2="http://schemas.microsoft.com/office/drawing/2015/10/21/chartex" xmlns:cx3="http://schemas.microsoft.com/office/drawing/2016/5/9/chartex" xmlns:cx4="http://schemas.microsoft.com/office/drawing/2016/5/10/chartex" xmlns:cx5="http://schemas.microsoft.com/office/drawing/2016/5/11/chartex" xmlns:cx6="http://schemas.microsoft.com/office/drawing/2016/5/12/chartex" xmlns:cx7="http://schemas.microsoft.com/office/drawing/2016/5/13/chartex" xmlns:cx8="http://schemas.microsoft.com/office/drawing/2016/5/14/chartex" xmlns:mc="http://schemas.openxmlformats.org/markup-compatibility/2006" xmlns:aink="http://schemas.microsoft.com/office/drawing/2016/ink" xmlns:am3d="http://schemas.microsoft.com/office/drawing/2017/model3d" xmlns:o="urn:schemas-microsoft-com:office:office" xmlns:r="http://schemas.openxmlformats.org/officeDocument/2006/relationships" xmlns:m="http://schemas.openxmlformats.org/officeDocument/2006/math" xmlns:v="urn:schemas-microsoft-com:vml" xmlns:wp14="http://schemas.microsoft.com/office/word/2010/wordprocessingDrawing" xmlns:wp="http://schemas.openxmlformats.org/drawingml/2006/wordprocessingDrawing" xmlns:w10="urn:schemas-microsoft-com:office:word" xmlns:w="http://schemas.openxmlformats.org/wordprocessingml/2006/main" xmlns:w14="http://schemas.microsoft.com/office/word/2010/wordml" xmlns:w15="http://schemas.microsoft.com/office/word/2012/wordml" xmlns:w16cex="http://schemas.microsoft.com/office/word/2018/wordml/cex" xmlns:w16cid="http://schemas.microsoft.com/office/word/2016/wordml/cid" xmlns:w16="http://schemas.microsoft.com/office/word/2018/wordml" xmlns:w16sdtdh="http://schemas.microsoft.com/office/word/2020/wordml/sdtdatahash" xmlns:w16se="http://schemas.microsoft.com/office/word/2015/wordml/symex" xmlns:wpg="http://schemas.microsoft.com/office/word/2010/wordprocessingGroup" xmlns:wpi="http://schemas.microsoft.com/office/word/2010/wordprocessingInk" xmlns:wne="http://schemas.microsoft.com/office/word/2006/wordml" xmlns:wps="http://schemas.microsoft.com/office/word/2010/wordprocessingShape" mc:Ignorable="w14 w15 w16se w16cid w16 w16cex w16sdtdh wp14">
   <w:body>
     <w:p>
       <w:pPr>
@@ -380,6 +380,69 @@
           <w:b/>
           <w:bCs/>
         </w:rPr>
+        <w:t>Scutellaria extraction method – apigenin feeding</w:t>
+      </w:r>
+    </w:p>
+    <w:p>
+      <w:pPr>
+        <w:pStyle w:val="ListParagraph"/>
+        <w:numPr>
+          <w:ilvl w:val="0"/>
+          <w:numId w:val="6"/>
+        </w:numPr>
+      </w:pPr>
+      <w:r>
+        <w:t>Detach leaves from seedlings and measure fresh weight</w:t>
+      </w:r>
+    </w:p>
+    <w:p>
+      <w:pPr>
+        <w:pStyle w:val="ListParagraph"/>
+        <w:numPr>
+          <w:ilvl w:val="0"/>
+          <w:numId w:val="6"/>
+        </w:numPr>
+      </w:pPr>
+      <w:r>
+        <w:t>Immerse detached leaves in 100 mM apigenin with Triton-X for … hours</w:t>
+      </w:r>
+    </w:p>
+    <w:p>
+      <w:pPr>
+        <w:pStyle w:val="ListParagraph"/>
+        <w:numPr>
+          <w:ilvl w:val="0"/>
+          <w:numId w:val="6"/>
+        </w:numPr>
+      </w:pPr>
+      <w:r>
+        <w:t xml:space="preserve">Add 10 </w:t>
+      </w:r>
+      <w:r>
+        <w:t>µL</w:t>
+      </w:r>
+      <w:r>
+        <w:t xml:space="preserve"> 50% MeOH per 1 mg tissue fresh weight and incubate in water bath at 65 °C for 2 hours</w:t>
+      </w:r>
+    </w:p>
+    <w:p>
+      <w:pPr>
+        <w:pStyle w:val="ListParagraph"/>
+        <w:numPr>
+          <w:ilvl w:val="0"/>
+          <w:numId w:val="6"/>
+        </w:numPr>
+      </w:pPr>
+      <w:r>
+        <w:t>Dilute by 50% with more MeOH</w:t>
+      </w:r>
+    </w:p>
+    <w:p>
+      <w:r>
+        <w:rPr>
+          <w:b/>
+          <w:bCs/>
+        </w:rPr>
         <w:t xml:space="preserve">HPLC running method </w:t>
       </w:r>
       <w:r>
@@ -411,15 +474,7 @@
         </w:numPr>
       </w:pPr>
       <w:r>
-        <w:t xml:space="preserve">Run all calibration samples (0.1 – 100 </w:t>
-      </w:r>
-      <w:proofErr w:type="spellStart"/>
-      <w:r>
-        <w:t>microM</w:t>
-      </w:r>
-      <w:proofErr w:type="spellEnd"/>
-      <w:r>
-        <w:t>) after initial washing</w:t>
+        <w:t>Run all calibration samples (0.1 – 100 microM) after initial washing</w:t>
       </w:r>
     </w:p>
     <w:p>
@@ -448,7 +503,7 @@
 </file>
 
 <file path=word/numbering.xml><?xml version="1.0" encoding="utf-8"?>
-<w:numbering xmlns:wpc="http://schemas.microsoft.com/office/word/2010/wordprocessingCanvas" xmlns:cx="http://schemas.microsoft.com/office/drawing/2014/chartex" xmlns:cx1="http://schemas.microsoft.com/office/drawing/2015/9/8/chartex" xmlns:cx2="http://schemas.microsoft.com/office/drawing/2015/10/21/chartex" xmlns:cx3="http://schemas.microsoft.com/office/drawing/2016/5/9/chartex" xmlns:cx4="http://schemas.microsoft.com/office/drawing/2016/5/10/chartex" xmlns:cx5="http://schemas.microsoft.com/office/drawing/2016/5/11/chartex" xmlns:cx6="http://schemas.microsoft.com/office/drawing/2016/5/12/chartex" xmlns:cx7="http://schemas.microsoft.com/office/drawing/2016/5/13/chartex" xmlns:cx8="http://schemas.microsoft.com/office/drawing/2016/5/14/chartex" xmlns:mc="http://schemas.openxmlformats.org/markup-compatibility/2006" xmlns:aink="http://schemas.microsoft.com/office/drawing/2016/ink" xmlns:am3d="http://schemas.microsoft.com/office/drawing/2017/model3d" xmlns:o="urn:schemas-microsoft-com:office:office" xmlns:r="http://schemas.openxmlformats.org/officeDocument/2006/relationships" xmlns:m="http://schemas.openxmlformats.org/officeDocument/2006/math" xmlns:v="urn:schemas-microsoft-com:vml" xmlns:wp14="http://schemas.microsoft.com/office/word/2010/wordprocessingDrawing" xmlns:wp="http://schemas.openxmlformats.org/drawingml/2006/wordprocessingDrawing" xmlns:w10="urn:schemas-microsoft-com:office:word" xmlns:w="http://schemas.openxmlformats.org/wordprocessingml/2006/main" xmlns:w14="http://schemas.microsoft.com/office/word/2010/wordml" xmlns:w15="http://schemas.microsoft.com/office/word/2012/wordml" xmlns:w16cex="http://schemas.microsoft.com/office/word/2018/wordml/cex" xmlns:w16cid="http://schemas.microsoft.com/office/word/2016/wordml/cid" xmlns:w16="http://schemas.microsoft.com/office/word/2018/wordml" xmlns:w16se="http://schemas.microsoft.com/office/word/2015/wordml/symex" xmlns:wpg="http://schemas.microsoft.com/office/word/2010/wordprocessingGroup" xmlns:wpi="http://schemas.microsoft.com/office/word/2010/wordprocessingInk" xmlns:wne="http://schemas.microsoft.com/office/word/2006/wordml" xmlns:wps="http://schemas.microsoft.com/office/word/2010/wordprocessingShape" mc:Ignorable="w14 w15 w16se w16cid w16 w16cex wp14">
+<w:numbering xmlns:wpc="http://schemas.microsoft.com/office/word/2010/wordprocessingCanvas" xmlns:cx="http://schemas.microsoft.com/office/drawing/2014/chartex" xmlns:cx1="http://schemas.microsoft.com/office/drawing/2015/9/8/chartex" xmlns:cx2="http://schemas.microsoft.com/office/drawing/2015/10/21/chartex" xmlns:cx3="http://schemas.microsoft.com/office/drawing/2016/5/9/chartex" xmlns:cx4="http://schemas.microsoft.com/office/drawing/2016/5/10/chartex" xmlns:cx5="http://schemas.microsoft.com/office/drawing/2016/5/11/chartex" xmlns:cx6="http://schemas.microsoft.com/office/drawing/2016/5/12/chartex" xmlns:cx7="http://schemas.microsoft.com/office/drawing/2016/5/13/chartex" xmlns:cx8="http://schemas.microsoft.com/office/drawing/2016/5/14/chartex" xmlns:mc="http://schemas.openxmlformats.org/markup-compatibility/2006" xmlns:aink="http://schemas.microsoft.com/office/drawing/2016/ink" xmlns:am3d="http://schemas.microsoft.com/office/drawing/2017/model3d" xmlns:o="urn:schemas-microsoft-com:office:office" xmlns:r="http://schemas.openxmlformats.org/officeDocument/2006/relationships" xmlns:m="http://schemas.openxmlformats.org/officeDocument/2006/math" xmlns:v="urn:schemas-microsoft-com:vml" xmlns:wp14="http://schemas.microsoft.com/office/word/2010/wordprocessingDrawing" xmlns:wp="http://schemas.openxmlformats.org/drawingml/2006/wordprocessingDrawing" xmlns:w10="urn:schemas-microsoft-com:office:word" xmlns:w="http://schemas.openxmlformats.org/wordprocessingml/2006/main" xmlns:w14="http://schemas.microsoft.com/office/word/2010/wordml" xmlns:w15="http://schemas.microsoft.com/office/word/2012/wordml" xmlns:w16cex="http://schemas.microsoft.com/office/word/2018/wordml/cex" xmlns:w16cid="http://schemas.microsoft.com/office/word/2016/wordml/cid" xmlns:w16="http://schemas.microsoft.com/office/word/2018/wordml" xmlns:w16sdtdh="http://schemas.microsoft.com/office/word/2020/wordml/sdtdatahash" xmlns:w16se="http://schemas.microsoft.com/office/word/2015/wordml/symex" xmlns:wpg="http://schemas.microsoft.com/office/word/2010/wordprocessingGroup" xmlns:wpi="http://schemas.microsoft.com/office/word/2010/wordprocessingInk" xmlns:wne="http://schemas.microsoft.com/office/word/2006/wordml" xmlns:wps="http://schemas.microsoft.com/office/word/2010/wordprocessingShape" mc:Ignorable="w14 w15 w16se w16cid w16 w16cex w16sdtdh wp14">
   <w:abstractNum w:abstractNumId="0" w15:restartNumberingAfterBreak="0">
     <w:nsid w:val="0E422418"/>
     <w:multiLevelType w:val="hybridMultilevel"/>
@@ -848,6 +903,92 @@
     </w:lvl>
   </w:abstractNum>
   <w:abstractNum w:abstractNumId="4" w15:restartNumberingAfterBreak="0">
+    <w:nsid w:val="66E6459B"/>
+    <w:multiLevelType w:val="hybridMultilevel"/>
+    <w:tmpl w:val="0FEE94A2"/>
+    <w:lvl w:ilvl="0" w:tplc="0409000F">
+      <w:start w:val="1"/>
+      <w:numFmt w:val="decimal"/>
+      <w:lvlText w:val="%1."/>
+      <w:lvlJc w:val="left"/>
+      <w:pPr>
+        <w:ind w:left="720" w:hanging="360"/>
+      </w:pPr>
+    </w:lvl>
+    <w:lvl w:ilvl="1" w:tplc="04090019" w:tentative="1">
+      <w:start w:val="1"/>
+      <w:numFmt w:val="lowerLetter"/>
+      <w:lvlText w:val="%2."/>
+      <w:lvlJc w:val="left"/>
+      <w:pPr>
+        <w:ind w:left="1440" w:hanging="360"/>
+      </w:pPr>
+    </w:lvl>
+    <w:lvl w:ilvl="2" w:tplc="0409001B" w:tentative="1">
+      <w:start w:val="1"/>
+      <w:numFmt w:val="lowerRoman"/>
+      <w:lvlText w:val="%3."/>
+      <w:lvlJc w:val="right"/>
+      <w:pPr>
+        <w:ind w:left="2160" w:hanging="180"/>
+      </w:pPr>
+    </w:lvl>
+    <w:lvl w:ilvl="3" w:tplc="0409000F" w:tentative="1">
+      <w:start w:val="1"/>
+      <w:numFmt w:val="decimal"/>
+      <w:lvlText w:val="%4."/>
+      <w:lvlJc w:val="left"/>
+      <w:pPr>
+        <w:ind w:left="2880" w:hanging="360"/>
+      </w:pPr>
+    </w:lvl>
+    <w:lvl w:ilvl="4" w:tplc="04090019" w:tentative="1">
+      <w:start w:val="1"/>
+      <w:numFmt w:val="lowerLetter"/>
+      <w:lvlText w:val="%5."/>
+      <w:lvlJc w:val="left"/>
+      <w:pPr>
+        <w:ind w:left="3600" w:hanging="360"/>
+      </w:pPr>
+    </w:lvl>
+    <w:lvl w:ilvl="5" w:tplc="0409001B" w:tentative="1">
+      <w:start w:val="1"/>
+      <w:numFmt w:val="lowerRoman"/>
+      <w:lvlText w:val="%6."/>
+      <w:lvlJc w:val="right"/>
+      <w:pPr>
+        <w:ind w:left="4320" w:hanging="180"/>
+      </w:pPr>
+    </w:lvl>
+    <w:lvl w:ilvl="6" w:tplc="0409000F" w:tentative="1">
+      <w:start w:val="1"/>
+      <w:numFmt w:val="decimal"/>
+      <w:lvlText w:val="%7."/>
+      <w:lvlJc w:val="left"/>
+      <w:pPr>
+        <w:ind w:left="5040" w:hanging="360"/>
+      </w:pPr>
+    </w:lvl>
+    <w:lvl w:ilvl="7" w:tplc="04090019" w:tentative="1">
+      <w:start w:val="1"/>
+      <w:numFmt w:val="lowerLetter"/>
+      <w:lvlText w:val="%8."/>
+      <w:lvlJc w:val="left"/>
+      <w:pPr>
+        <w:ind w:left="5760" w:hanging="360"/>
+      </w:pPr>
+    </w:lvl>
+    <w:lvl w:ilvl="8" w:tplc="0409001B" w:tentative="1">
+      <w:start w:val="1"/>
+      <w:numFmt w:val="lowerRoman"/>
+      <w:lvlText w:val="%9."/>
+      <w:lvlJc w:val="right"/>
+      <w:pPr>
+        <w:ind w:left="6480" w:hanging="180"/>
+      </w:pPr>
+    </w:lvl>
+  </w:abstractNum>
+  <w:abstractNum w:abstractNumId="5" w15:restartNumberingAfterBreak="0">
     <w:nsid w:val="7B857A75"/>
     <w:multiLevelType w:val="hybridMultilevel"/>
     <w:tmpl w:val="37E4AA42"/>
@@ -937,7 +1078,7 @@
     <w:abstractNumId w:val="3"/>
   </w:num>
   <w:num w:numId="2">
-    <w:abstractNumId w:val="4"/>
+    <w:abstractNumId w:val="5"/>
   </w:num>
   <w:num w:numId="3">
     <w:abstractNumId w:val="0"/>
@@ -948,11 +1089,14 @@
   <w:num w:numId="5">
     <w:abstractNumId w:val="1"/>
   </w:num>
+  <w:num w:numId="6">
+    <w:abstractNumId w:val="4"/>
+  </w:num>
 </w:numbering>
 </file>
 
 <file path=word/styles.xml><?xml version="1.0" encoding="utf-8"?>
-<w:styles xmlns:mc="http://schemas.openxmlformats.org/markup-compatibility/2006" xmlns:r="http://schemas.openxmlformats.org/officeDocument/2006/relationships" xmlns:w="http://schemas.openxmlformats.org/wordprocessingml/2006/main" xmlns:w14="http://schemas.microsoft.com/office/word/2010/wordml" xmlns:w15="http://schemas.microsoft.com/office/word/2012/wordml" xmlns:w16cex="http://schemas.microsoft.com/office/word/2018/wordml/cex" xmlns:w16cid="http://schemas.microsoft.com/office/word/2016/wordml/cid" xmlns:w16="http://schemas.microsoft.com/office/word/2018/wordml" xmlns:w16se="http://schemas.microsoft.com/office/word/2015/wordml/symex" mc:Ignorable="w14 w15 w16se w16cid w16 w16cex">
+<w:styles xmlns:mc="http://schemas.openxmlformats.org/markup-compatibility/2006" xmlns:r="http://schemas.openxmlformats.org/officeDocument/2006/relationships" xmlns:w="http://schemas.openxmlformats.org/wordprocessingml/2006/main" xmlns:w14="http://schemas.microsoft.com/office/word/2010/wordml" xmlns:w15="http://schemas.microsoft.com/office/word/2012/wordml" xmlns:w16cex="http://schemas.microsoft.com/office/word/2018/wordml/cex" xmlns:w16cid="http://schemas.microsoft.com/office/word/2016/wordml/cid" xmlns:w16="http://schemas.microsoft.com/office/word/2018/wordml" xmlns:w16sdtdh="http://schemas.microsoft.com/office/word/2020/wordml/sdtdatahash" xmlns:w16se="http://schemas.microsoft.com/office/word/2015/wordml/symex" mc:Ignorable="w14 w15 w16se w16cid w16 w16cex w16sdtdh">
   <w:docDefaults>
     <w:rPrDefault>
       <w:rPr>
@@ -1353,7 +1497,6 @@
   <w:style w:type="character" w:default="1" w:styleId="DefaultParagraphFont">
     <w:name w:val="Default Paragraph Font"/>
     <w:uiPriority w:val="1"/>
-    <w:semiHidden/>
     <w:unhideWhenUsed/>
   </w:style>
   <w:style w:type="table" w:default="1" w:styleId="TableNormal">

</xml_diff>

<commit_message>
Added fates of apigenin figure
</commit_message>
<xml_diff>
--- a/methods/extraction-method.docx
+++ b/methods/extraction-method.docx
@@ -110,8 +110,13 @@
         </w:numPr>
       </w:pPr>
       <w:r>
-        <w:t>Sonicate for 1 hour @ room temperature</w:t>
-      </w:r>
+        <w:t xml:space="preserve">Sonicate for 1 hour @ room </w:t>
+      </w:r>
+      <w:proofErr w:type="gramStart"/>
+      <w:r>
+        <w:t>temperature</w:t>
+      </w:r>
+      <w:proofErr w:type="gramEnd"/>
     </w:p>
     <w:p>
       <w:pPr>
@@ -203,8 +208,13 @@
         </w:numPr>
       </w:pPr>
       <w:r>
-        <w:t>Run in HPLC with method “acclaim10cm5-1”</w:t>
-      </w:r>
+        <w:t>Run in HPLC with method “acclaim10cm5-</w:t>
+      </w:r>
+      <w:proofErr w:type="gramStart"/>
+      <w:r>
+        <w:t>1”</w:t>
+      </w:r>
+      <w:proofErr w:type="gramEnd"/>
     </w:p>
     <w:p>
       <w:pPr>
@@ -290,8 +300,13 @@
         </w:numPr>
       </w:pPr>
       <w:r>
-        <w:t>Sonicate for 1 hour @ room temperature</w:t>
-      </w:r>
+        <w:t xml:space="preserve">Sonicate for 1 hour @ room </w:t>
+      </w:r>
+      <w:proofErr w:type="gramStart"/>
+      <w:r>
+        <w:t>temperature</w:t>
+      </w:r>
+      <w:proofErr w:type="gramEnd"/>
     </w:p>
     <w:p>
       <w:pPr>
@@ -320,8 +335,13 @@
         <w:t>µ</w:t>
       </w:r>
       <w:r>
-        <w:t>L of 80% MeOH in a 1.5 mL centrifuge tube: Final ratio: 1 mg sample / 1 mL solvent</w:t>
-      </w:r>
+        <w:t xml:space="preserve">L of 80% MeOH in a 1.5 mL centrifuge tube: Final ratio: 1 mg sample / 1 mL </w:t>
+      </w:r>
+      <w:proofErr w:type="gramStart"/>
+      <w:r>
+        <w:t>solvent</w:t>
+      </w:r>
+      <w:proofErr w:type="gramEnd"/>
     </w:p>
     <w:p>
       <w:pPr>
@@ -371,17 +391,31 @@
         <w:t xml:space="preserve">10cm column and </w:t>
       </w:r>
       <w:r>
-        <w:t>method “acclaim10cm5-1”</w:t>
-      </w:r>
-    </w:p>
-    <w:p>
-      <w:r>
-        <w:rPr>
-          <w:b/>
-          <w:bCs/>
-        </w:rPr>
-        <w:t>Scutellaria extraction method – apigenin feeding</w:t>
-      </w:r>
+        <w:t>method “acclaim10cm5-</w:t>
+      </w:r>
+      <w:proofErr w:type="gramStart"/>
+      <w:r>
+        <w:t>1”</w:t>
+      </w:r>
+      <w:proofErr w:type="gramEnd"/>
+    </w:p>
+    <w:p>
+      <w:r>
+        <w:rPr>
+          <w:b/>
+          <w:bCs/>
+        </w:rPr>
+        <w:t xml:space="preserve">Scutellaria extraction method – apigenin </w:t>
+      </w:r>
+      <w:proofErr w:type="gramStart"/>
+      <w:r>
+        <w:rPr>
+          <w:b/>
+          <w:bCs/>
+        </w:rPr>
+        <w:t>feeding</w:t>
+      </w:r>
+      <w:proofErr w:type="gramEnd"/>
     </w:p>
     <w:p>
       <w:pPr>
@@ -392,7 +426,10 @@
         </w:numPr>
       </w:pPr>
       <w:r>
-        <w:t>Detach leaves from seedlings and measure fresh weight</w:t>
+        <w:t>Detach leaves from seedlings</w:t>
+      </w:r>
+      <w:r>
+        <w:t>.</w:t>
       </w:r>
     </w:p>
     <w:p>
@@ -406,6 +443,12 @@
       <w:r>
         <w:t>Immerse detached leaves in 100 mM apigenin with Triton-X for … hours</w:t>
       </w:r>
+      <w:r>
+        <w:t xml:space="preserve">. Also immerse a control set of leaves in an identical </w:t>
+      </w:r>
+      <w:r>
+        <w:t>feeding solution, minus the apigenin.</w:t>
+      </w:r>
     </w:p>
     <w:p>
       <w:pPr>
@@ -416,13 +459,7 @@
         </w:numPr>
       </w:pPr>
       <w:r>
-        <w:t xml:space="preserve">Add 10 </w:t>
-      </w:r>
-      <w:r>
-        <w:t>µL</w:t>
-      </w:r>
-      <w:r>
-        <w:t xml:space="preserve"> 50% MeOH per 1 mg tissue fresh weight and incubate in water bath at 65 °C for 2 hours</w:t>
+        <w:t>Remove leaves from feeding solution, and wash gently with DI water. Pat dry with Kimwipe.</w:t>
       </w:r>
     </w:p>
     <w:p>
@@ -434,7 +471,49 @@
         </w:numPr>
       </w:pPr>
       <w:r>
-        <w:t>Dilute by 50% with more MeOH</w:t>
+        <w:t>Measure leaf weight, place leaf in microcentrifuge tube, and a</w:t>
+      </w:r>
+      <w:r>
+        <w:t xml:space="preserve">dd </w:t>
+      </w:r>
+      <w:r>
+        <w:t>10</w:t>
+      </w:r>
+      <w:r>
+        <w:t xml:space="preserve"> </w:t>
+      </w:r>
+      <w:r>
+        <w:t>µL</w:t>
+      </w:r>
+      <w:r>
+        <w:t xml:space="preserve"> 50% MeOH per 1 mg tissue fresh weight</w:t>
+      </w:r>
+      <w:r>
+        <w:t>.</w:t>
+      </w:r>
+    </w:p>
+    <w:p>
+      <w:pPr>
+        <w:pStyle w:val="ListParagraph"/>
+        <w:numPr>
+          <w:ilvl w:val="0"/>
+          <w:numId w:val="6"/>
+        </w:numPr>
+      </w:pPr>
+      <w:r>
+        <w:t>I</w:t>
+      </w:r>
+      <w:r>
+        <w:t xml:space="preserve">ncubate in water bath </w:t>
+      </w:r>
+      <w:r>
+        <w:t xml:space="preserve">or on hot plate </w:t>
+      </w:r>
+      <w:r>
+        <w:t>at 65 °C for 2 hours</w:t>
+      </w:r>
+      <w:r>
+        <w:t>.</w:t>
       </w:r>
     </w:p>
     <w:p>
@@ -450,8 +529,17 @@
           <w:b/>
           <w:bCs/>
         </w:rPr>
-        <w:t>- best practices for designing sequences</w:t>
-      </w:r>
+        <w:t xml:space="preserve">- best practices for designing </w:t>
+      </w:r>
+      <w:proofErr w:type="gramStart"/>
+      <w:r>
+        <w:rPr>
+          <w:b/>
+          <w:bCs/>
+        </w:rPr>
+        <w:t>sequences</w:t>
+      </w:r>
+      <w:proofErr w:type="gramEnd"/>
     </w:p>
     <w:p>
       <w:pPr>
@@ -462,8 +550,13 @@
         </w:numPr>
       </w:pPr>
       <w:r>
-        <w:t>If column has not been used in a while, run wash sequence 5-10 times before running any samples – chromatogram should look consistent</w:t>
-      </w:r>
+        <w:t xml:space="preserve">If column has not been used in a while, run wash sequence 5-10 times before running any samples – chromatogram should look </w:t>
+      </w:r>
+      <w:proofErr w:type="gramStart"/>
+      <w:r>
+        <w:t>consistent</w:t>
+      </w:r>
+      <w:proofErr w:type="gramEnd"/>
     </w:p>
     <w:p>
       <w:pPr>
@@ -474,8 +567,21 @@
         </w:numPr>
       </w:pPr>
       <w:r>
-        <w:t>Run all calibration samples (0.1 – 100 microM) after initial washing</w:t>
-      </w:r>
+        <w:t xml:space="preserve">Run all calibration samples (0.1 – 100 </w:t>
+      </w:r>
+      <w:proofErr w:type="spellStart"/>
+      <w:r>
+        <w:t>microM</w:t>
+      </w:r>
+      <w:proofErr w:type="spellEnd"/>
+      <w:r>
+        <w:t xml:space="preserve">) after initial </w:t>
+      </w:r>
+      <w:proofErr w:type="gramStart"/>
+      <w:r>
+        <w:t>washing</w:t>
+      </w:r>
+      <w:proofErr w:type="gramEnd"/>
     </w:p>
     <w:p>
       <w:pPr>
@@ -489,8 +595,13 @@
         <w:t>Run 15mix (has all 15 flavonoids) every 10-15 samples</w:t>
       </w:r>
       <w:r>
-        <w:t xml:space="preserve"> – helps with data processing to ensure all peaks are still being detected</w:t>
-      </w:r>
+        <w:t xml:space="preserve"> – helps with data processing to ensure all peaks are still being </w:t>
+      </w:r>
+      <w:proofErr w:type="gramStart"/>
+      <w:r>
+        <w:t>detected</w:t>
+      </w:r>
+      <w:proofErr w:type="gramEnd"/>
     </w:p>
     <w:sectPr>
       <w:pgSz w:w="12240" w:h="15840"/>
@@ -1497,6 +1608,7 @@
   <w:style w:type="character" w:default="1" w:styleId="DefaultParagraphFont">
     <w:name w:val="Default Paragraph Font"/>
     <w:uiPriority w:val="1"/>
+    <w:semiHidden/>
     <w:unhideWhenUsed/>
   </w:style>
   <w:style w:type="table" w:default="1" w:styleId="TableNormal">

</xml_diff>

<commit_message>
Added new wrightii data and apigenin feeding method
</commit_message>
<xml_diff>
--- a/methods/extraction-method.docx
+++ b/methods/extraction-method.docx
@@ -71,7 +71,13 @@
         </w:numPr>
       </w:pPr>
       <w:r>
-        <w:t xml:space="preserve">Add sample and solvent (80% </w:t>
+        <w:t>Add sample and solvent (</w:t>
+      </w:r>
+      <w:r>
+        <w:t>50</w:t>
+      </w:r>
+      <w:r>
+        <w:t xml:space="preserve">% </w:t>
       </w:r>
       <w:r>
         <w:t xml:space="preserve">HPLC grade </w:t>
@@ -110,13 +116,8 @@
         </w:numPr>
       </w:pPr>
       <w:r>
-        <w:t xml:space="preserve">Sonicate for 1 hour @ room </w:t>
-      </w:r>
-      <w:proofErr w:type="gramStart"/>
-      <w:r>
-        <w:t>temperature</w:t>
-      </w:r>
-      <w:proofErr w:type="gramEnd"/>
+        <w:t>Sonicate for 1 hour @ room temperature</w:t>
+      </w:r>
     </w:p>
     <w:p>
       <w:pPr>
@@ -157,7 +158,13 @@
         <w:t>µ</w:t>
       </w:r>
       <w:r>
-        <w:t>L of 80% MeOH in a 1.5 mL centrifuge tube</w:t>
+        <w:t xml:space="preserve">L of </w:t>
+      </w:r>
+      <w:r>
+        <w:t>50</w:t>
+      </w:r>
+      <w:r>
+        <w:t>% MeOH in a 1.5 mL centrifuge tube</w:t>
       </w:r>
       <w:r>
         <w:t>. Final ratio: 5 mg sample / 1 mL solven</w:t>
@@ -208,13 +215,8 @@
         </w:numPr>
       </w:pPr>
       <w:r>
-        <w:t>Run in HPLC with method “acclaim10cm5-</w:t>
-      </w:r>
-      <w:proofErr w:type="gramStart"/>
-      <w:r>
-        <w:t>1”</w:t>
-      </w:r>
-      <w:proofErr w:type="gramEnd"/>
+        <w:t>Run in HPLC with method “acclaim10cm5-1”</w:t>
+      </w:r>
     </w:p>
     <w:p>
       <w:pPr>
@@ -282,7 +284,13 @@
         </w:numPr>
       </w:pPr>
       <w:r>
-        <w:t>Add sample and solvent (80%</w:t>
+        <w:t>Add sample and solvent (</w:t>
+      </w:r>
+      <w:r>
+        <w:t>50</w:t>
+      </w:r>
+      <w:r>
+        <w:t>%</w:t>
       </w:r>
       <w:r>
         <w:t xml:space="preserve"> HPLC grade</w:t>
@@ -300,13 +308,8 @@
         </w:numPr>
       </w:pPr>
       <w:r>
-        <w:t xml:space="preserve">Sonicate for 1 hour @ room </w:t>
-      </w:r>
-      <w:proofErr w:type="gramStart"/>
-      <w:r>
-        <w:t>temperature</w:t>
-      </w:r>
-      <w:proofErr w:type="gramEnd"/>
+        <w:t>Sonicate for 1 hour @ room temperature</w:t>
+      </w:r>
     </w:p>
     <w:p>
       <w:pPr>
@@ -335,13 +338,14 @@
         <w:t>µ</w:t>
       </w:r>
       <w:r>
-        <w:t xml:space="preserve">L of 80% MeOH in a 1.5 mL centrifuge tube: Final ratio: 1 mg sample / 1 mL </w:t>
-      </w:r>
-      <w:proofErr w:type="gramStart"/>
-      <w:r>
-        <w:t>solvent</w:t>
-      </w:r>
-      <w:proofErr w:type="gramEnd"/>
+        <w:t xml:space="preserve">L of </w:t>
+      </w:r>
+      <w:r>
+        <w:t>50</w:t>
+      </w:r>
+      <w:r>
+        <w:t>% MeOH in a 1.5 mL centrifuge tube: Final ratio: 1 mg sample / 1 mL solvent</w:t>
+      </w:r>
     </w:p>
     <w:p>
       <w:pPr>
@@ -391,13 +395,8 @@
         <w:t xml:space="preserve">10cm column and </w:t>
       </w:r>
       <w:r>
-        <w:t>method “acclaim10cm5-</w:t>
-      </w:r>
-      <w:proofErr w:type="gramStart"/>
-      <w:r>
-        <w:t>1”</w:t>
-      </w:r>
-      <w:proofErr w:type="gramEnd"/>
+        <w:t>method “acclaim10cm5-1”</w:t>
+      </w:r>
     </w:p>
     <w:p>
       <w:r>
@@ -405,141 +404,189 @@
           <w:b/>
           <w:bCs/>
         </w:rPr>
-        <w:t xml:space="preserve">Scutellaria extraction method – apigenin </w:t>
-      </w:r>
-      <w:proofErr w:type="gramStart"/>
+        <w:t>Scutellaria extraction method – apigenin feeding</w:t>
+      </w:r>
+    </w:p>
+    <w:p>
+      <w:pPr>
+        <w:pStyle w:val="ListParagraph"/>
+        <w:numPr>
+          <w:ilvl w:val="0"/>
+          <w:numId w:val="6"/>
+        </w:numPr>
+      </w:pPr>
+      <w:r>
+        <w:t xml:space="preserve">Make </w:t>
+      </w:r>
+      <w:r>
+        <w:t xml:space="preserve">stock solution of apigenin at 10,000 </w:t>
+      </w:r>
+      <w:r>
+        <w:t>µ</w:t>
+      </w:r>
+      <w:r>
+        <w:t xml:space="preserve">M by dissolving powder into 80% EtOH (95% proof). Dilute 1:100 with water to bring solution concentration to 100 </w:t>
+      </w:r>
+      <w:r>
+        <w:t>µM</w:t>
+      </w:r>
+      <w:r>
+        <w:t>.</w:t>
+      </w:r>
+    </w:p>
+    <w:p>
+      <w:pPr>
+        <w:pStyle w:val="ListParagraph"/>
+        <w:numPr>
+          <w:ilvl w:val="0"/>
+          <w:numId w:val="6"/>
+        </w:numPr>
+      </w:pPr>
+      <w:r>
+        <w:t>Detach leaves from seedlings</w:t>
+      </w:r>
+      <w:r>
+        <w:t>.</w:t>
+      </w:r>
+    </w:p>
+    <w:p>
+      <w:pPr>
+        <w:pStyle w:val="ListParagraph"/>
+        <w:numPr>
+          <w:ilvl w:val="0"/>
+          <w:numId w:val="6"/>
+        </w:numPr>
+      </w:pPr>
+      <w:r>
+        <w:t xml:space="preserve">Immerse detached leaves in 100 </w:t>
+      </w:r>
+      <w:r>
+        <w:t>µM</w:t>
+      </w:r>
+      <w:r>
+        <w:t xml:space="preserve"> </w:t>
+      </w:r>
+      <w:r>
+        <w:t xml:space="preserve">apigenin with Triton-X for </w:t>
+      </w:r>
+      <w:r>
+        <w:t>days</w:t>
+      </w:r>
+      <w:r>
+        <w:t xml:space="preserve">. Also immerse a control set of leaves in an identical </w:t>
+      </w:r>
+      <w:r>
+        <w:t>feeding solution, minus the apigenin.</w:t>
+      </w:r>
+    </w:p>
+    <w:p>
+      <w:pPr>
+        <w:pStyle w:val="ListParagraph"/>
+        <w:numPr>
+          <w:ilvl w:val="0"/>
+          <w:numId w:val="6"/>
+        </w:numPr>
+      </w:pPr>
+      <w:r>
+        <w:t>Remove leaves from feeding solution, and wash gently with DI water. Pat dry with Kimwipe.</w:t>
+      </w:r>
+    </w:p>
+    <w:p>
+      <w:pPr>
+        <w:pStyle w:val="ListParagraph"/>
+        <w:numPr>
+          <w:ilvl w:val="0"/>
+          <w:numId w:val="6"/>
+        </w:numPr>
+      </w:pPr>
+      <w:r>
+        <w:t>Measure leaf weight, place leaf in microcentrifuge tube, and a</w:t>
+      </w:r>
+      <w:r>
+        <w:t>dd</w:t>
+      </w:r>
+      <w:r>
+        <w:t xml:space="preserve"> </w:t>
+      </w:r>
+      <w:r>
+        <w:t>solvent (50% HPLC grade MeOH) to tube in the following ratio: 30 mg sample / 1 mL solvent (30,000 ppm)</w:t>
+      </w:r>
+    </w:p>
+    <w:p>
+      <w:pPr>
+        <w:pStyle w:val="ListParagraph"/>
+        <w:numPr>
+          <w:ilvl w:val="0"/>
+          <w:numId w:val="6"/>
+        </w:numPr>
+      </w:pPr>
+      <w:r>
+        <w:t>Sonicate for 1 hour @ room temperature</w:t>
+      </w:r>
+    </w:p>
+    <w:p>
+      <w:pPr>
+        <w:pStyle w:val="ListParagraph"/>
+        <w:numPr>
+          <w:ilvl w:val="0"/>
+          <w:numId w:val="6"/>
+        </w:numPr>
+      </w:pPr>
+      <w:r>
+        <w:t>Dilute to 5000 ppm by adding 166.7 µL of extraction sample to 833.3 µL of 50% MeOH in a 1.5 mL centrifuge tube. Final ratio: 5 mg sample / 1 mL solvent</w:t>
+      </w:r>
+    </w:p>
+    <w:p>
+      <w:pPr>
+        <w:pStyle w:val="ListParagraph"/>
+        <w:numPr>
+          <w:ilvl w:val="0"/>
+          <w:numId w:val="6"/>
+        </w:numPr>
+      </w:pPr>
+      <w:r>
+        <w:t>Centrifuge at 15,000 rpm for 5 minutes</w:t>
+      </w:r>
+    </w:p>
+    <w:p>
+      <w:pPr>
+        <w:pStyle w:val="ListParagraph"/>
+        <w:numPr>
+          <w:ilvl w:val="0"/>
+          <w:numId w:val="6"/>
+        </w:numPr>
+      </w:pPr>
+      <w:r>
+        <w:t>Filter using a syringe filter (pore size 0.2 – 0.45 µm)</w:t>
+      </w:r>
+    </w:p>
+    <w:p>
+      <w:pPr>
+        <w:pStyle w:val="ListParagraph"/>
+        <w:numPr>
+          <w:ilvl w:val="0"/>
+          <w:numId w:val="6"/>
+        </w:numPr>
+      </w:pPr>
+      <w:r>
+        <w:t>Run in HPLC with method “acclaim10cm5-1”</w:t>
+      </w:r>
+    </w:p>
+    <w:p>
       <w:r>
         <w:rPr>
           <w:b/>
           <w:bCs/>
         </w:rPr>
-        <w:t>feeding</w:t>
-      </w:r>
-      <w:proofErr w:type="gramEnd"/>
-    </w:p>
-    <w:p>
-      <w:pPr>
-        <w:pStyle w:val="ListParagraph"/>
-        <w:numPr>
-          <w:ilvl w:val="0"/>
-          <w:numId w:val="6"/>
-        </w:numPr>
-      </w:pPr>
-      <w:r>
-        <w:t>Detach leaves from seedlings</w:t>
-      </w:r>
-      <w:r>
-        <w:t>.</w:t>
-      </w:r>
-    </w:p>
-    <w:p>
-      <w:pPr>
-        <w:pStyle w:val="ListParagraph"/>
-        <w:numPr>
-          <w:ilvl w:val="0"/>
-          <w:numId w:val="6"/>
-        </w:numPr>
-      </w:pPr>
-      <w:r>
-        <w:t>Immerse detached leaves in 100 mM apigenin with Triton-X for … hours</w:t>
-      </w:r>
-      <w:r>
-        <w:t xml:space="preserve">. Also immerse a control set of leaves in an identical </w:t>
-      </w:r>
-      <w:r>
-        <w:t>feeding solution, minus the apigenin.</w:t>
-      </w:r>
-    </w:p>
-    <w:p>
-      <w:pPr>
-        <w:pStyle w:val="ListParagraph"/>
-        <w:numPr>
-          <w:ilvl w:val="0"/>
-          <w:numId w:val="6"/>
-        </w:numPr>
-      </w:pPr>
-      <w:r>
-        <w:t>Remove leaves from feeding solution, and wash gently with DI water. Pat dry with Kimwipe.</w:t>
-      </w:r>
-    </w:p>
-    <w:p>
-      <w:pPr>
-        <w:pStyle w:val="ListParagraph"/>
-        <w:numPr>
-          <w:ilvl w:val="0"/>
-          <w:numId w:val="6"/>
-        </w:numPr>
-      </w:pPr>
-      <w:r>
-        <w:t>Measure leaf weight, place leaf in microcentrifuge tube, and a</w:t>
-      </w:r>
-      <w:r>
-        <w:t xml:space="preserve">dd </w:t>
-      </w:r>
-      <w:r>
-        <w:t>10</w:t>
-      </w:r>
-      <w:r>
-        <w:t xml:space="preserve"> </w:t>
-      </w:r>
-      <w:r>
-        <w:t>µL</w:t>
-      </w:r>
-      <w:r>
-        <w:t xml:space="preserve"> 50% MeOH per 1 mg tissue fresh weight</w:t>
-      </w:r>
-      <w:r>
-        <w:t>.</w:t>
-      </w:r>
-    </w:p>
-    <w:p>
-      <w:pPr>
-        <w:pStyle w:val="ListParagraph"/>
-        <w:numPr>
-          <w:ilvl w:val="0"/>
-          <w:numId w:val="6"/>
-        </w:numPr>
-      </w:pPr>
-      <w:r>
-        <w:t>I</w:t>
-      </w:r>
-      <w:r>
-        <w:t xml:space="preserve">ncubate in water bath </w:t>
-      </w:r>
-      <w:r>
-        <w:t xml:space="preserve">or on hot plate </w:t>
-      </w:r>
-      <w:r>
-        <w:t>at 65 °C for 2 hours</w:t>
-      </w:r>
-      <w:r>
-        <w:t>.</w:t>
-      </w:r>
-    </w:p>
-    <w:p>
+        <w:t xml:space="preserve">HPLC running method </w:t>
+      </w:r>
       <w:r>
         <w:rPr>
           <w:b/>
           <w:bCs/>
         </w:rPr>
-        <w:t xml:space="preserve">HPLC running method </w:t>
-      </w:r>
-      <w:r>
-        <w:rPr>
-          <w:b/>
-          <w:bCs/>
-        </w:rPr>
-        <w:t xml:space="preserve">- best practices for designing </w:t>
-      </w:r>
-      <w:proofErr w:type="gramStart"/>
-      <w:r>
-        <w:rPr>
-          <w:b/>
-          <w:bCs/>
-        </w:rPr>
-        <w:t>sequences</w:t>
-      </w:r>
-      <w:proofErr w:type="gramEnd"/>
+        <w:t>- best practices for designing sequences</w:t>
+      </w:r>
     </w:p>
     <w:p>
       <w:pPr>
@@ -550,13 +597,8 @@
         </w:numPr>
       </w:pPr>
       <w:r>
-        <w:t xml:space="preserve">If column has not been used in a while, run wash sequence 5-10 times before running any samples – chromatogram should look </w:t>
-      </w:r>
-      <w:proofErr w:type="gramStart"/>
-      <w:r>
-        <w:t>consistent</w:t>
-      </w:r>
-      <w:proofErr w:type="gramEnd"/>
+        <w:t>If column has not been used in a while, run wash sequence 5-10 times before running any samples – chromatogram should look consistent</w:t>
+      </w:r>
     </w:p>
     <w:p>
       <w:pPr>
@@ -567,21 +609,9 @@
         </w:numPr>
       </w:pPr>
       <w:r>
-        <w:t xml:space="preserve">Run all calibration samples (0.1 – 100 </w:t>
-      </w:r>
-      <w:proofErr w:type="spellStart"/>
-      <w:r>
-        <w:t>microM</w:t>
-      </w:r>
-      <w:proofErr w:type="spellEnd"/>
-      <w:r>
-        <w:t xml:space="preserve">) after initial </w:t>
-      </w:r>
-      <w:proofErr w:type="gramStart"/>
-      <w:r>
-        <w:t>washing</w:t>
-      </w:r>
-      <w:proofErr w:type="gramEnd"/>
+        <w:lastRenderedPageBreak/>
+        <w:t>Run all calibration samples (0.1 – 100 microM) after initial washing</w:t>
+      </w:r>
     </w:p>
     <w:p>
       <w:pPr>
@@ -595,13 +625,8 @@
         <w:t>Run 15mix (has all 15 flavonoids) every 10-15 samples</w:t>
       </w:r>
       <w:r>
-        <w:t xml:space="preserve"> – helps with data processing to ensure all peaks are still being </w:t>
-      </w:r>
-      <w:proofErr w:type="gramStart"/>
-      <w:r>
-        <w:t>detected</w:t>
-      </w:r>
-      <w:proofErr w:type="gramEnd"/>
+        <w:t xml:space="preserve"> – helps with data processing to ensure all peaks are still being detected</w:t>
+      </w:r>
     </w:p>
     <w:sectPr>
       <w:pgSz w:w="12240" w:h="15840"/>
@@ -1608,7 +1633,6 @@
   <w:style w:type="character" w:default="1" w:styleId="DefaultParagraphFont">
     <w:name w:val="Default Paragraph Font"/>
     <w:uiPriority w:val="1"/>
-    <w:semiHidden/>
     <w:unhideWhenUsed/>
   </w:style>
   <w:style w:type="table" w:default="1" w:styleId="TableNormal">

</xml_diff>

<commit_message>
Regenerated isoscutellarin plots to show peak area
</commit_message>
<xml_diff>
--- a/methods/extraction-method.docx
+++ b/methods/extraction-method.docx
@@ -471,7 +471,7 @@
         <w:t>µM</w:t>
       </w:r>
       <w:r>
-        <w:t>.</w:t>
+        <w:t>. Add Tween-20 to make 0.01% concentration.</w:t>
       </w:r>
     </w:p>
     <w:p>
@@ -656,6 +656,7 @@
         </w:numPr>
       </w:pPr>
       <w:r>
+        <w:lastRenderedPageBreak/>
         <w:t xml:space="preserve">If column has not been used in a while, run wash sequence 5-10 times before running any samples – chromatogram should look </w:t>
       </w:r>
       <w:proofErr w:type="gramStart"/>
@@ -673,7 +674,6 @@
         </w:numPr>
       </w:pPr>
       <w:r>
-        <w:lastRenderedPageBreak/>
         <w:t xml:space="preserve">Run all calibration samples (0.1 – 100 </w:t>
       </w:r>
       <w:proofErr w:type="spellStart"/>

</xml_diff>